<commit_message>
lab7 ready to pass
</commit_message>
<xml_diff>
--- a/lab6/Отчет.docx
+++ b/lab6/Отчет.docx
@@ -2444,7 +2444,14 @@
                 <w:sz w:val="24"/>
                 <w:szCs w:val="24"/>
               </w:rPr>
-              <w:t>Крах системы</w:t>
+              <w:t>Сбой</w:t>
+            </w:r>
+            <w:r>
+              <w:rPr>
+                <w:sz w:val="24"/>
+                <w:szCs w:val="24"/>
+              </w:rPr>
+              <w:t xml:space="preserve"> системы</w:t>
             </w:r>
           </w:p>
         </w:tc>
@@ -4901,7 +4908,14 @@
                 <w:sz w:val="24"/>
                 <w:szCs w:val="24"/>
               </w:rPr>
-              <w:t>Крах системы</w:t>
+              <w:t>Сбой</w:t>
+            </w:r>
+            <w:r>
+              <w:rPr>
+                <w:sz w:val="24"/>
+                <w:szCs w:val="24"/>
+              </w:rPr>
+              <w:t xml:space="preserve"> системы</w:t>
             </w:r>
           </w:p>
         </w:tc>

</xml_diff>